<commit_message>
Removed an invisible header from the test docx.
</commit_message>
<xml_diff>
--- a/test/image.docx
+++ b/test/image.docx
@@ -11,9 +11,8 @@
       </w:r>
     </w:p>
     <w:p>
-      <w:pPr>
-        <w:pStyle w:val="Heading2"/>
-      </w:pPr>
+      <w:bookmarkStart w:id="0" w:name="_GoBack"/>
+      <w:bookmarkEnd w:id="0"/>
     </w:p>
     <w:p>
       <w:r>
@@ -21,7 +20,7 @@
           <w:noProof/>
         </w:rPr>
         <w:drawing>
-          <wp:inline distT="0" distB="0" distL="0" distR="0" wp14:anchorId="21725368" wp14:editId="39F67E32">
+          <wp:inline distT="0" distB="0" distL="0" distR="0" wp14:anchorId="7F1251C6" wp14:editId="7CD822CB">
             <wp:extent cx="2433955" cy="3657600"/>
             <wp:effectExtent l="0" t="0" r="4445" b="0"/>
             <wp:docPr id="1" name="Picture 1"/>
@@ -69,8 +68,6 @@
           </wp:inline>
         </w:drawing>
       </w:r>
-      <w:bookmarkStart w:id="0" w:name="_GoBack"/>
-      <w:bookmarkEnd w:id="0"/>
     </w:p>
     <w:sectPr>
       <w:pgSz w:w="12240" w:h="15840"/>
@@ -332,6 +329,25 @@
       <w:szCs w:val="18"/>
     </w:rPr>
   </w:style>
+  <w:style w:type="paragraph" w:styleId="Caption">
+    <w:name w:val="caption"/>
+    <w:basedOn w:val="Normal"/>
+    <w:next w:val="Normal"/>
+    <w:uiPriority w:val="35"/>
+    <w:unhideWhenUsed/>
+    <w:qFormat/>
+    <w:rsid w:val="00CF2418"/>
+    <w:pPr>
+      <w:spacing w:after="200"/>
+    </w:pPr>
+    <w:rPr>
+      <w:b/>
+      <w:bCs/>
+      <w:color w:val="4F81BD" w:themeColor="accent1"/>
+      <w:sz w:val="18"/>
+      <w:szCs w:val="18"/>
+    </w:rPr>
+  </w:style>
 </w:styles>
 </file>
 
@@ -581,6 +597,25 @@
     <w:rsid w:val="000928DE"/>
     <w:rPr>
       <w:rFonts w:ascii="Lucida Grande" w:hAnsi="Lucida Grande" w:cs="Lucida Grande"/>
+      <w:sz w:val="18"/>
+      <w:szCs w:val="18"/>
+    </w:rPr>
+  </w:style>
+  <w:style w:type="paragraph" w:styleId="Caption">
+    <w:name w:val="caption"/>
+    <w:basedOn w:val="Normal"/>
+    <w:next w:val="Normal"/>
+    <w:uiPriority w:val="35"/>
+    <w:unhideWhenUsed/>
+    <w:qFormat/>
+    <w:rsid w:val="00CF2418"/>
+    <w:pPr>
+      <w:spacing w:after="200"/>
+    </w:pPr>
+    <w:rPr>
+      <w:b/>
+      <w:bCs/>
+      <w:color w:val="4F81BD" w:themeColor="accent1"/>
       <w:sz w:val="18"/>
       <w:szCs w:val="18"/>
     </w:rPr>

</xml_diff>